<commit_message>
salvar ato - versao 2
</commit_message>
<xml_diff>
--- a/AdmCartorio/App_Data/Arquivos/Atos/3.docx
+++ b/AdmCartorio/App_Data/Arquivos/Atos/3.docx
@@ -7,6 +7,7 @@
         <w:spacing w:after="0"/>
         <w:rPr>
           <w:rFonts w:ascii="Times New Roman" w:hAnsi="Times New Roman" w:cs="Times New Roman"/>
+          <w:color w:val="000000"/>
           <w:sz w:val="28"/>
         </w:rPr>
       </w:pPr>
@@ -18,294 +19,327 @@
         <w:spacing w:after="0"/>
         <w:rPr>
           <w:rFonts w:ascii="Times New Roman" w:hAnsi="Times New Roman" w:cs="Times New Roman"/>
-          <w:sz w:val="28"/>
-        </w:rPr>
-      </w:pPr>
-    </w:p>
-    <w:p>
-      <w:pPr>
-        <w:spacing w:after="0"/>
-        <w:rPr>
-          <w:rFonts w:ascii="Times New Roman" w:hAnsi="Times New Roman" w:cs="Times New Roman"/>
-          <w:sz w:val="28"/>
-        </w:rPr>
-      </w:pPr>
-    </w:p>
-    <w:p>
-      <w:pPr>
-        <w:spacing w:after="0"/>
-        <w:rPr>
-          <w:rFonts w:ascii="Times New Roman" w:hAnsi="Times New Roman" w:cs="Times New Roman"/>
-          <w:sz w:val="28"/>
-        </w:rPr>
-      </w:pPr>
-    </w:p>
-    <w:p>
-      <w:pPr>
-        <w:spacing w:after="0"/>
-        <w:rPr>
-          <w:rFonts w:ascii="Times New Roman" w:hAnsi="Times New Roman" w:cs="Times New Roman"/>
-          <w:sz w:val="28"/>
-        </w:rPr>
-      </w:pPr>
-    </w:p>
-    <w:p>
-      <w:pPr>
-        <w:spacing w:after="0"/>
-        <w:rPr>
-          <w:rFonts w:ascii="Times New Roman" w:hAnsi="Times New Roman" w:cs="Times New Roman"/>
-          <w:sz w:val="28"/>
-        </w:rPr>
-      </w:pPr>
-    </w:p>
-    <w:p>
-      <w:pPr>
-        <w:spacing w:after="0"/>
-        <w:rPr>
-          <w:rFonts w:ascii="Times New Roman" w:hAnsi="Times New Roman" w:cs="Times New Roman"/>
-          <w:sz w:val="28"/>
-        </w:rPr>
-      </w:pPr>
-    </w:p>
-    <w:p>
-      <w:pPr>
-        <w:spacing w:after="0"/>
-        <w:rPr>
-          <w:rFonts w:ascii="Times New Roman" w:hAnsi="Times New Roman" w:cs="Times New Roman"/>
-          <w:sz w:val="28"/>
-        </w:rPr>
-      </w:pPr>
-    </w:p>
-    <w:p>
-      <w:pPr>
-        <w:spacing w:after="0"/>
-        <w:rPr>
-          <w:rFonts w:ascii="Times New Roman" w:hAnsi="Times New Roman" w:cs="Times New Roman"/>
-          <w:sz w:val="28"/>
-        </w:rPr>
-      </w:pPr>
-    </w:p>
-    <w:p>
-      <w:pPr>
-        <w:spacing w:after="0"/>
-        <w:rPr>
-          <w:rFonts w:ascii="Times New Roman" w:hAnsi="Times New Roman" w:cs="Times New Roman"/>
-          <w:sz w:val="28"/>
-        </w:rPr>
-      </w:pPr>
-    </w:p>
-    <w:p>
-      <w:pPr>
-        <w:spacing w:after="0"/>
-        <w:rPr>
-          <w:rFonts w:ascii="Times New Roman" w:hAnsi="Times New Roman" w:cs="Times New Roman"/>
-          <w:sz w:val="28"/>
-        </w:rPr>
-      </w:pPr>
-    </w:p>
-    <w:p>
-      <w:pPr>
-        <w:spacing w:after="0"/>
-        <w:rPr>
-          <w:rFonts w:ascii="Times New Roman" w:hAnsi="Times New Roman" w:cs="Times New Roman"/>
-          <w:sz w:val="28"/>
-        </w:rPr>
-      </w:pPr>
-    </w:p>
-    <w:p>
-      <w:pPr>
-        <w:spacing w:after="0"/>
-        <w:rPr>
-          <w:rFonts w:ascii="Times New Roman" w:hAnsi="Times New Roman" w:cs="Times New Roman"/>
-          <w:sz w:val="28"/>
-        </w:rPr>
-      </w:pPr>
-    </w:p>
-    <w:p>
-      <w:pPr>
-        <w:spacing w:after="0"/>
-        <w:rPr>
-          <w:rFonts w:ascii="Times New Roman" w:hAnsi="Times New Roman" w:cs="Times New Roman"/>
-          <w:sz w:val="28"/>
-        </w:rPr>
-      </w:pPr>
-    </w:p>
-    <w:p>
-      <w:pPr>
-        <w:spacing w:after="0"/>
-        <w:rPr>
-          <w:rFonts w:ascii="Times New Roman" w:hAnsi="Times New Roman" w:cs="Times New Roman"/>
-          <w:sz w:val="28"/>
-        </w:rPr>
-      </w:pPr>
-    </w:p>
-    <w:p>
-      <w:pPr>
-        <w:spacing w:after="0"/>
-        <w:rPr>
-          <w:rFonts w:ascii="Times New Roman" w:hAnsi="Times New Roman" w:cs="Times New Roman"/>
-          <w:sz w:val="28"/>
-        </w:rPr>
-      </w:pPr>
-    </w:p>
-    <w:p>
-      <w:pPr>
-        <w:spacing w:after="0"/>
-        <w:rPr>
-          <w:rFonts w:ascii="Times New Roman" w:hAnsi="Times New Roman" w:cs="Times New Roman"/>
-          <w:sz w:val="28"/>
-        </w:rPr>
-      </w:pPr>
-    </w:p>
-    <w:p>
-      <w:pPr>
-        <w:spacing w:after="0"/>
-        <w:rPr>
-          <w:rFonts w:ascii="Times New Roman" w:hAnsi="Times New Roman" w:cs="Times New Roman"/>
-          <w:sz w:val="28"/>
-        </w:rPr>
-      </w:pPr>
-    </w:p>
-    <w:p>
-      <w:pPr>
-        <w:spacing w:after="0"/>
-        <w:rPr>
-          <w:rFonts w:ascii="Times New Roman" w:hAnsi="Times New Roman" w:cs="Times New Roman"/>
-          <w:sz w:val="28"/>
-        </w:rPr>
-      </w:pPr>
-    </w:p>
-    <w:p>
-      <w:pPr>
-        <w:spacing w:after="0"/>
-        <w:rPr>
-          <w:rFonts w:ascii="Times New Roman" w:hAnsi="Times New Roman" w:cs="Times New Roman"/>
-          <w:sz w:val="28"/>
-        </w:rPr>
-      </w:pPr>
-    </w:p>
-    <w:p>
-      <w:pPr>
-        <w:spacing w:after="0"/>
-        <w:rPr>
-          <w:rFonts w:ascii="Times New Roman" w:hAnsi="Times New Roman" w:cs="Times New Roman"/>
-          <w:sz w:val="28"/>
-        </w:rPr>
-      </w:pPr>
-    </w:p>
-    <w:p>
-      <w:pPr>
-        <w:spacing w:after="0"/>
-        <w:rPr>
-          <w:rFonts w:ascii="Times New Roman" w:hAnsi="Times New Roman" w:cs="Times New Roman"/>
-          <w:sz w:val="28"/>
-        </w:rPr>
-      </w:pPr>
-    </w:p>
-    <w:p>
-      <w:pPr>
-        <w:spacing w:after="0"/>
-        <w:rPr>
-          <w:rFonts w:ascii="Times New Roman" w:hAnsi="Times New Roman" w:cs="Times New Roman"/>
-          <w:sz w:val="28"/>
-        </w:rPr>
-      </w:pPr>
-    </w:p>
-    <w:p>
-      <w:pPr>
-        <w:spacing w:after="0"/>
-        <w:rPr>
-          <w:rFonts w:ascii="Times New Roman" w:hAnsi="Times New Roman" w:cs="Times New Roman"/>
-          <w:sz w:val="28"/>
-        </w:rPr>
-      </w:pPr>
-    </w:p>
-    <w:p>
-      <w:pPr>
-        <w:spacing w:after="0"/>
-        <w:rPr>
-          <w:rFonts w:ascii="Times New Roman" w:hAnsi="Times New Roman" w:cs="Times New Roman"/>
-          <w:sz w:val="28"/>
-        </w:rPr>
-      </w:pPr>
-    </w:p>
-    <w:p>
-      <w:pPr>
-        <w:spacing w:after="0"/>
-        <w:rPr>
-          <w:rFonts w:ascii="Times New Roman" w:hAnsi="Times New Roman" w:cs="Times New Roman"/>
-          <w:sz w:val="28"/>
-        </w:rPr>
-      </w:pPr>
-    </w:p>
-    <w:p>
-      <w:pPr>
-        <w:spacing w:after="0"/>
-        <w:rPr>
-          <w:rFonts w:ascii="Times New Roman" w:hAnsi="Times New Roman" w:cs="Times New Roman"/>
-          <w:sz w:val="28"/>
-        </w:rPr>
-      </w:pPr>
-    </w:p>
-    <w:p>
-      <w:pPr>
-        <w:spacing w:after="0"/>
-        <w:rPr>
-          <w:rFonts w:ascii="Times New Roman" w:hAnsi="Times New Roman" w:cs="Times New Roman"/>
-          <w:sz w:val="28"/>
-        </w:rPr>
-      </w:pPr>
-    </w:p>
-    <w:p>
-      <w:pPr>
-        <w:spacing w:after="0"/>
-        <w:rPr>
-          <w:rFonts w:ascii="Times New Roman" w:hAnsi="Times New Roman" w:cs="Times New Roman"/>
-          <w:sz w:val="28"/>
-        </w:rPr>
-      </w:pPr>
-    </w:p>
-    <w:p>
-      <w:pPr>
-        <w:spacing w:after="0"/>
-        <w:rPr>
-          <w:rFonts w:ascii="Times New Roman" w:hAnsi="Times New Roman" w:cs="Times New Roman"/>
-          <w:sz w:val="28"/>
-        </w:rPr>
-      </w:pPr>
-    </w:p>
-    <w:p>
-      <w:pPr>
-        <w:spacing w:after="0"/>
-        <w:rPr>
-          <w:rFonts w:ascii="Times New Roman" w:hAnsi="Times New Roman" w:cs="Times New Roman"/>
-          <w:sz w:val="28"/>
-        </w:rPr>
-      </w:pPr>
-    </w:p>
-    <w:p>
-      <w:pPr>
-        <w:spacing w:after="0"/>
-        <w:rPr>
-          <w:rFonts w:ascii="Times New Roman" w:hAnsi="Times New Roman" w:cs="Times New Roman"/>
-          <w:sz w:val="28"/>
-        </w:rPr>
-      </w:pPr>
-    </w:p>
-    <w:p>
-      <w:pPr>
-        <w:spacing w:after="0"/>
-        <w:rPr>
-          <w:rFonts w:ascii="Times New Roman" w:hAnsi="Times New Roman" w:cs="Times New Roman"/>
-          <w:sz w:val="28"/>
-        </w:rPr>
-      </w:pPr>
-    </w:p>
-    <w:p>
-      <w:pPr>
-        <w:spacing w:after="0"/>
-        <w:rPr>
-          <w:rFonts w:ascii="Times New Roman" w:hAnsi="Times New Roman" w:cs="Times New Roman"/>
+          <w:color w:val="000000"/>
+          <w:sz w:val="28"/>
+        </w:rPr>
+      </w:pPr>
+    </w:p>
+    <w:p>
+      <w:pPr>
+        <w:spacing w:after="0"/>
+        <w:rPr>
+          <w:rFonts w:ascii="Times New Roman" w:hAnsi="Times New Roman" w:cs="Times New Roman"/>
+          <w:color w:val="000000"/>
+          <w:sz w:val="28"/>
+        </w:rPr>
+      </w:pPr>
+    </w:p>
+    <w:p>
+      <w:pPr>
+        <w:spacing w:after="0"/>
+        <w:rPr>
+          <w:rFonts w:ascii="Times New Roman" w:hAnsi="Times New Roman" w:cs="Times New Roman"/>
+          <w:color w:val="000000"/>
+          <w:sz w:val="28"/>
+        </w:rPr>
+      </w:pPr>
+    </w:p>
+    <w:p>
+      <w:pPr>
+        <w:spacing w:after="0"/>
+        <w:rPr>
+          <w:rFonts w:ascii="Times New Roman" w:hAnsi="Times New Roman" w:cs="Times New Roman"/>
+          <w:color w:val="000000"/>
+          <w:sz w:val="28"/>
+        </w:rPr>
+      </w:pPr>
+    </w:p>
+    <w:p>
+      <w:pPr>
+        <w:spacing w:after="0"/>
+        <w:rPr>
+          <w:rFonts w:ascii="Times New Roman" w:hAnsi="Times New Roman" w:cs="Times New Roman"/>
+          <w:color w:val="000000"/>
+          <w:sz w:val="28"/>
+        </w:rPr>
+      </w:pPr>
+    </w:p>
+    <w:p>
+      <w:pPr>
+        <w:spacing w:after="0"/>
+        <w:rPr>
+          <w:rFonts w:ascii="Times New Roman" w:hAnsi="Times New Roman" w:cs="Times New Roman"/>
+          <w:color w:val="000000"/>
+          <w:sz w:val="28"/>
+        </w:rPr>
+      </w:pPr>
+    </w:p>
+    <w:p>
+      <w:pPr>
+        <w:spacing w:after="0"/>
+        <w:rPr>
+          <w:rFonts w:ascii="Times New Roman" w:hAnsi="Times New Roman" w:cs="Times New Roman"/>
+          <w:color w:val="000000"/>
+          <w:sz w:val="28"/>
+        </w:rPr>
+      </w:pPr>
+    </w:p>
+    <w:p>
+      <w:pPr>
+        <w:spacing w:after="0"/>
+        <w:rPr>
+          <w:rFonts w:ascii="Times New Roman" w:hAnsi="Times New Roman" w:cs="Times New Roman"/>
+          <w:color w:val="000000"/>
+          <w:sz w:val="28"/>
+        </w:rPr>
+      </w:pPr>
+    </w:p>
+    <w:p>
+      <w:pPr>
+        <w:spacing w:after="0"/>
+        <w:rPr>
+          <w:rFonts w:ascii="Times New Roman" w:hAnsi="Times New Roman" w:cs="Times New Roman"/>
+          <w:color w:val="000000"/>
+          <w:sz w:val="28"/>
+        </w:rPr>
+      </w:pPr>
+    </w:p>
+    <w:p>
+      <w:pPr>
+        <w:spacing w:after="0"/>
+        <w:rPr>
+          <w:rFonts w:ascii="Times New Roman" w:hAnsi="Times New Roman" w:cs="Times New Roman"/>
+          <w:color w:val="000000"/>
+          <w:sz w:val="28"/>
+        </w:rPr>
+      </w:pPr>
+    </w:p>
+    <w:p>
+      <w:pPr>
+        <w:spacing w:after="0"/>
+        <w:rPr>
+          <w:rFonts w:ascii="Times New Roman" w:hAnsi="Times New Roman" w:cs="Times New Roman"/>
+          <w:color w:val="000000"/>
+          <w:sz w:val="28"/>
+        </w:rPr>
+      </w:pPr>
+    </w:p>
+    <w:p>
+      <w:pPr>
+        <w:spacing w:after="0"/>
+        <w:rPr>
+          <w:rFonts w:ascii="Times New Roman" w:hAnsi="Times New Roman" w:cs="Times New Roman"/>
+          <w:color w:val="000000"/>
+          <w:sz w:val="28"/>
+        </w:rPr>
+      </w:pPr>
+    </w:p>
+    <w:p>
+      <w:pPr>
+        <w:spacing w:after="0"/>
+        <w:rPr>
+          <w:rFonts w:ascii="Times New Roman" w:hAnsi="Times New Roman" w:cs="Times New Roman"/>
+          <w:color w:val="000000"/>
+          <w:sz w:val="28"/>
+        </w:rPr>
+      </w:pPr>
+    </w:p>
+    <w:p>
+      <w:pPr>
+        <w:spacing w:after="0"/>
+        <w:rPr>
+          <w:rFonts w:ascii="Times New Roman" w:hAnsi="Times New Roman" w:cs="Times New Roman"/>
+          <w:color w:val="000000"/>
+          <w:sz w:val="28"/>
+        </w:rPr>
+      </w:pPr>
+    </w:p>
+    <w:p>
+      <w:pPr>
+        <w:spacing w:after="0"/>
+        <w:rPr>
+          <w:rFonts w:ascii="Times New Roman" w:hAnsi="Times New Roman" w:cs="Times New Roman"/>
+          <w:color w:val="000000"/>
+          <w:sz w:val="28"/>
+        </w:rPr>
+      </w:pPr>
+    </w:p>
+    <w:p>
+      <w:pPr>
+        <w:spacing w:after="0"/>
+        <w:rPr>
+          <w:rFonts w:ascii="Times New Roman" w:hAnsi="Times New Roman" w:cs="Times New Roman"/>
+          <w:color w:val="000000"/>
+          <w:sz w:val="28"/>
+        </w:rPr>
+      </w:pPr>
+    </w:p>
+    <w:p>
+      <w:pPr>
+        <w:spacing w:after="0"/>
+        <w:rPr>
+          <w:rFonts w:ascii="Times New Roman" w:hAnsi="Times New Roman" w:cs="Times New Roman"/>
+          <w:color w:val="000000"/>
+          <w:sz w:val="28"/>
+        </w:rPr>
+      </w:pPr>
+    </w:p>
+    <w:p>
+      <w:pPr>
+        <w:spacing w:after="0"/>
+        <w:rPr>
+          <w:rFonts w:ascii="Times New Roman" w:hAnsi="Times New Roman" w:cs="Times New Roman"/>
+          <w:color w:val="000000"/>
+          <w:sz w:val="28"/>
+        </w:rPr>
+      </w:pPr>
+    </w:p>
+    <w:p>
+      <w:pPr>
+        <w:spacing w:after="0"/>
+        <w:rPr>
+          <w:rFonts w:ascii="Times New Roman" w:hAnsi="Times New Roman" w:cs="Times New Roman"/>
+          <w:color w:val="000000"/>
+          <w:sz w:val="28"/>
+        </w:rPr>
+      </w:pPr>
+    </w:p>
+    <w:p>
+      <w:pPr>
+        <w:spacing w:after="0"/>
+        <w:rPr>
+          <w:rFonts w:ascii="Times New Roman" w:hAnsi="Times New Roman" w:cs="Times New Roman"/>
+          <w:color w:val="000000"/>
+          <w:sz w:val="28"/>
+        </w:rPr>
+      </w:pPr>
+    </w:p>
+    <w:p>
+      <w:pPr>
+        <w:spacing w:after="0"/>
+        <w:rPr>
+          <w:rFonts w:ascii="Times New Roman" w:hAnsi="Times New Roman" w:cs="Times New Roman"/>
+          <w:color w:val="000000"/>
+          <w:sz w:val="28"/>
+        </w:rPr>
+      </w:pPr>
+    </w:p>
+    <w:p>
+      <w:pPr>
+        <w:spacing w:after="0"/>
+        <w:rPr>
+          <w:rFonts w:ascii="Times New Roman" w:hAnsi="Times New Roman" w:cs="Times New Roman"/>
+          <w:color w:val="000000"/>
+          <w:sz w:val="28"/>
+        </w:rPr>
+      </w:pPr>
+    </w:p>
+    <w:p>
+      <w:pPr>
+        <w:spacing w:after="0"/>
+        <w:rPr>
+          <w:rFonts w:ascii="Times New Roman" w:hAnsi="Times New Roman" w:cs="Times New Roman"/>
+          <w:color w:val="000000"/>
+          <w:sz w:val="28"/>
+        </w:rPr>
+      </w:pPr>
+    </w:p>
+    <w:p>
+      <w:pPr>
+        <w:spacing w:after="0"/>
+        <w:rPr>
+          <w:rFonts w:ascii="Times New Roman" w:hAnsi="Times New Roman" w:cs="Times New Roman"/>
+          <w:color w:val="000000"/>
+          <w:sz w:val="28"/>
+        </w:rPr>
+      </w:pPr>
+    </w:p>
+    <w:p>
+      <w:pPr>
+        <w:spacing w:after="0"/>
+        <w:rPr>
+          <w:rFonts w:ascii="Times New Roman" w:hAnsi="Times New Roman" w:cs="Times New Roman"/>
+          <w:color w:val="000000"/>
+          <w:sz w:val="28"/>
+        </w:rPr>
+      </w:pPr>
+    </w:p>
+    <w:p>
+      <w:pPr>
+        <w:spacing w:after="0"/>
+        <w:rPr>
+          <w:rFonts w:ascii="Times New Roman" w:hAnsi="Times New Roman" w:cs="Times New Roman"/>
+          <w:color w:val="000000"/>
+          <w:sz w:val="28"/>
+        </w:rPr>
+      </w:pPr>
+    </w:p>
+    <w:p>
+      <w:pPr>
+        <w:spacing w:after="0"/>
+        <w:rPr>
+          <w:rFonts w:ascii="Times New Roman" w:hAnsi="Times New Roman" w:cs="Times New Roman"/>
+          <w:color w:val="000000"/>
+          <w:sz w:val="28"/>
+        </w:rPr>
+      </w:pPr>
+    </w:p>
+    <w:p>
+      <w:pPr>
+        <w:spacing w:after="0"/>
+        <w:rPr>
+          <w:rFonts w:ascii="Times New Roman" w:hAnsi="Times New Roman" w:cs="Times New Roman"/>
+          <w:color w:val="000000"/>
+          <w:sz w:val="28"/>
+        </w:rPr>
+      </w:pPr>
+    </w:p>
+    <w:p>
+      <w:pPr>
+        <w:spacing w:after="0"/>
+        <w:rPr>
+          <w:rFonts w:ascii="Times New Roman" w:hAnsi="Times New Roman" w:cs="Times New Roman"/>
+          <w:color w:val="000000"/>
+          <w:sz w:val="28"/>
+        </w:rPr>
+      </w:pPr>
+    </w:p>
+    <w:p>
+      <w:pPr>
+        <w:spacing w:after="0"/>
+        <w:rPr>
+          <w:rFonts w:ascii="Times New Roman" w:hAnsi="Times New Roman" w:cs="Times New Roman"/>
+          <w:color w:val="000000"/>
+          <w:sz w:val="28"/>
+        </w:rPr>
+      </w:pPr>
+    </w:p>
+    <w:p>
+      <w:pPr>
+        <w:spacing w:after="0"/>
+        <w:rPr>
+          <w:rFonts w:ascii="Times New Roman" w:hAnsi="Times New Roman" w:cs="Times New Roman"/>
+          <w:color w:val="000000"/>
+          <w:sz w:val="28"/>
+        </w:rPr>
+      </w:pPr>
+    </w:p>
+    <w:p>
+      <w:pPr>
+        <w:spacing w:after="0"/>
+        <w:rPr>
+          <w:rFonts w:ascii="Times New Roman" w:hAnsi="Times New Roman" w:cs="Times New Roman"/>
+          <w:color w:val="000000"/>
+          <w:sz w:val="28"/>
+        </w:rPr>
+      </w:pPr>
+    </w:p>
+    <w:p>
+      <w:pPr>
+        <w:spacing w:after="0"/>
+        <w:rPr>
+          <w:rFonts w:ascii="Times New Roman" w:hAnsi="Times New Roman" w:cs="Times New Roman"/>
+          <w:color w:val="000000"/>
           <w:sz w:val="28"/>
         </w:rPr>
         <w:sectPr>
@@ -322,12 +356,14 @@
         <w:jc w:val="both"/>
         <w:rPr>
           <w:rFonts w:ascii="Times New Roman" w:hAnsi="Times New Roman" w:cs="Times New Roman"/>
+          <w:color w:val="000000"/>
           <w:sz w:val="28"/>
         </w:rPr>
       </w:pPr>
       <w:r>
         <w:rPr>
           <w:rFonts w:ascii="Times New Roman" w:hAnsi="Times New Roman" w:cs="Times New Roman"/>
+          <w:color w:val="000000"/>
           <w:sz w:val="28"/>
         </w:rPr>
         <w:lastRenderedPageBreak/>
@@ -340,6 +376,7 @@
         <w:jc w:val="both"/>
         <w:rPr>
           <w:rFonts w:ascii="Times New Roman" w:hAnsi="Times New Roman" w:cs="Times New Roman"/>
+          <w:color w:val="000000"/>
           <w:sz w:val="28"/>
         </w:rPr>
       </w:pPr>
@@ -350,12 +387,14 @@
         <w:jc w:val="both"/>
         <w:rPr>
           <w:rFonts w:ascii="Times New Roman" w:hAnsi="Times New Roman" w:cs="Times New Roman"/>
+          <w:color w:val="000000"/>
           <w:sz w:val="28"/>
         </w:rPr>
       </w:pPr>
       <w:r>
         <w:rPr>
           <w:rFonts w:ascii="Times New Roman" w:hAnsi="Times New Roman" w:cs="Times New Roman"/>
+          <w:color w:val="000000"/>
           <w:sz w:val="28"/>
         </w:rPr>
         <w:t>R-3/3 - Bairro: Bairro , Telefone: Telefone , Nome: Nome , EDIF: EDIF</w:t>
@@ -367,15 +406,93 @@
         <w:jc w:val="both"/>
         <w:rPr>
           <w:rFonts w:ascii="Times New Roman" w:hAnsi="Times New Roman" w:cs="Times New Roman"/>
+          <w:color w:val="000000"/>
           <w:sz w:val="28"/>
         </w:rPr>
       </w:pPr>
       <w:r>
         <w:rPr>
           <w:rFonts w:ascii="Times New Roman" w:hAnsi="Times New Roman" w:cs="Times New Roman"/>
-          <w:sz w:val="28"/>
-        </w:rPr>
-        <w:pict>
+          <w:color w:val="000000"/>
+          <w:sz w:val="28"/>
+        </w:rPr>
+        <w:t xml:space="preserve"> </w:t>
+      </w:r>
+    </w:p>
+    <w:p>
+      <w:pPr>
+        <w:spacing w:after="0"/>
+        <w:jc w:val="both"/>
+        <w:rPr>
+          <w:rFonts w:ascii="Times New Roman" w:hAnsi="Times New Roman" w:cs="Times New Roman"/>
+          <w:color w:val="000000"/>
+          <w:sz w:val="28"/>
+        </w:rPr>
+      </w:pPr>
+      <w:r>
+        <w:rPr>
+          <w:rFonts w:ascii="Times New Roman" w:hAnsi="Times New Roman" w:cs="Times New Roman"/>
+          <w:color w:val="000000"/>
+          <w:sz w:val="28"/>
+        </w:rPr>
+        <w:t>R-5/3 - Bairro: Bairro , Telefone: Telefone , Nome: Nome , EDIF: EDIF</w:t>
+      </w:r>
+    </w:p>
+    <w:p>
+      <w:pPr>
+        <w:spacing w:after="0"/>
+        <w:jc w:val="both"/>
+        <w:rPr>
+          <w:rFonts w:ascii="Times New Roman" w:hAnsi="Times New Roman" w:cs="Times New Roman"/>
+          <w:color w:val="000000"/>
+          <w:sz w:val="28"/>
+        </w:rPr>
+      </w:pPr>
+      <w:r>
+        <w:rPr>
+          <w:rFonts w:ascii="Times New Roman" w:hAnsi="Times New Roman" w:cs="Times New Roman"/>
+          <w:color w:val="000000"/>
+          <w:sz w:val="28"/>
+        </w:rPr>
+        <w:t xml:space="preserve"> </w:t>
+      </w:r>
+    </w:p>
+    <w:p>
+      <w:pPr>
+        <w:spacing w:after="0"/>
+        <w:jc w:val="both"/>
+        <w:rPr>
+          <w:rFonts w:ascii="Times New Roman" w:hAnsi="Times New Roman" w:cs="Times New Roman"/>
+          <w:color w:val="000000"/>
+          <w:sz w:val="28"/>
+        </w:rPr>
+      </w:pPr>
+      <w:r>
+        <w:rPr>
+          <w:rFonts w:ascii="Times New Roman" w:hAnsi="Times New Roman" w:cs="Times New Roman"/>
+          <w:color w:val="000000"/>
+          <w:sz w:val="28"/>
+        </w:rPr>
+        <w:t>R-6/3 - Bairro: Bairro , Telefone: Telefone , Nome: Nome , EDIF: EDIF</w:t>
+      </w:r>
+    </w:p>
+    <w:p>
+      <w:pPr>
+        <w:spacing w:after="0"/>
+        <w:jc w:val="both"/>
+        <w:rPr>
+          <w:rFonts w:ascii="Times New Roman" w:hAnsi="Times New Roman" w:cs="Times New Roman"/>
+          <w:color w:val="000000"/>
+          <w:sz w:val="28"/>
+        </w:rPr>
+      </w:pPr>
+      <w:r>
+        <w:rPr>
+          <w:rFonts w:ascii="Times New Roman" w:hAnsi="Times New Roman" w:cs="Times New Roman"/>
+          <w:color w:val="000000"/>
+          <w:sz w:val="28"/>
+        </w:rPr>
+        <w:pict w14:anchorId="41DA2DB0">
           <v:rect id="_x0000_i1025" style="width:0;height:1.5pt" o:hralign="center" o:hrstd="t" o:hr="t" fillcolor="#a0a0a0" stroked="f"/>
         </w:pict>
       </w:r>
@@ -386,6 +503,7 @@
         <w:jc w:val="both"/>
         <w:rPr>
           <w:rFonts w:ascii="Times New Roman" w:hAnsi="Times New Roman" w:cs="Times New Roman"/>
+          <w:color w:val="000000"/>
           <w:sz w:val="28"/>
         </w:rPr>
       </w:pPr>

</xml_diff>